<commit_message>
Complete 4 usercase specification
</commit_message>
<xml_diff>
--- a/Doc/Usercasr-Specification-GiapLv.docx
+++ b/Doc/Usercasr-Specification-GiapLv.docx
@@ -1,13 +1,16 @@
 
 <file path=word/document.xml><?xml version="1.0" encoding="utf-8"?>
-<w:document xmlns:wpc="http://schemas.microsoft.com/office/word/2010/wordprocessingCanvas" xmlns:mo="http://schemas.microsoft.com/office/mac/office/2008/main" xmlns:mc="http://schemas.openxmlformats.org/markup-compatibility/2006" xmlns:mv="urn:schemas-microsoft-com:mac:vml" xmlns:o="urn:schemas-microsoft-com:office:office" xmlns:r="http://schemas.openxmlformats.org/officeDocument/2006/relationships" xmlns:m="http://schemas.openxmlformats.org/officeDocument/2006/math" xmlns:v="urn:schemas-microsoft-com:vml" xmlns:wp14="http://schemas.microsoft.com/office/word/2010/wordprocessingDrawing" xmlns:wp="http://schemas.openxmlformats.org/drawingml/2006/wordprocessingDrawing" xmlns:w10="urn:schemas-microsoft-com:office:word" xmlns:w="http://schemas.openxmlformats.org/wordprocessingml/2006/main" xmlns:w14="http://schemas.microsoft.com/office/word/2010/wordml" xmlns:w15="http://schemas.microsoft.com/office/word/2012/wordml" xmlns:wpg="http://schemas.microsoft.com/office/word/2010/wordprocessingGroup" xmlns:wpi="http://schemas.microsoft.com/office/word/2010/wordprocessingInk" xmlns:wne="http://schemas.microsoft.com/office/word/2006/wordml" xmlns:wps="http://schemas.microsoft.com/office/word/2010/wordprocessingShape" mc:Ignorable="w14 w15 wp14">
+<w:document xmlns:wpc="http://schemas.microsoft.com/office/word/2010/wordprocessingCanvas" xmlns:mc="http://schemas.openxmlformats.org/markup-compatibility/2006" xmlns:o="urn:schemas-microsoft-com:office:office" xmlns:r="http://schemas.openxmlformats.org/officeDocument/2006/relationships" xmlns:m="http://schemas.openxmlformats.org/officeDocument/2006/math" xmlns:v="urn:schemas-microsoft-com:vml" xmlns:wp14="http://schemas.microsoft.com/office/word/2010/wordprocessingDrawing" xmlns:wp="http://schemas.openxmlformats.org/drawingml/2006/wordprocessingDrawing" xmlns:w10="urn:schemas-microsoft-com:office:word" xmlns:w="http://schemas.openxmlformats.org/wordprocessingml/2006/main" xmlns:w14="http://schemas.microsoft.com/office/word/2010/wordml" xmlns:w15="http://schemas.microsoft.com/office/word/2012/wordml" xmlns:wpg="http://schemas.microsoft.com/office/word/2010/wordprocessingGroup" xmlns:wpi="http://schemas.microsoft.com/office/word/2010/wordprocessingInk" xmlns:wne="http://schemas.microsoft.com/office/word/2006/wordml" xmlns:wps="http://schemas.microsoft.com/office/word/2010/wordprocessingShape" mc:Ignorable="w14 w15 wp14">
   <w:body>
     <w:p>
       <w:pPr>
         <w:pStyle w:val="Heading1"/>
       </w:pPr>
       <w:r>
-        <w:t>Maintain Information</w:t>
+        <w:t xml:space="preserve">Maintain </w:t>
+      </w:r>
+      <w:r>
+        <w:t>school profile</w:t>
       </w:r>
       <w:r>
         <w:t xml:space="preserve"> //NOTE</w:t>
@@ -50,13 +53,10 @@
         <w:t xml:space="preserve">school </w:t>
       </w:r>
       <w:r>
-        <w:t>information</w:t>
-      </w:r>
-      <w:r>
-        <w:t xml:space="preserve"> including </w:t>
-      </w:r>
-      <w:r>
-        <w:t>“add and modify school information”</w:t>
+        <w:t>profile</w:t>
+      </w:r>
+      <w:r>
+        <w:t xml:space="preserve"> including “add and modify school information”</w:t>
       </w:r>
       <w:r>
         <w:t xml:space="preserve"> </w:t>
@@ -75,8 +75,6 @@
       <w:r>
         <w:t>Flow of events</w:t>
       </w:r>
-      <w:bookmarkStart w:id="0" w:name="_GoBack"/>
-      <w:bookmarkEnd w:id="0"/>
     </w:p>
     <w:p>
       <w:pPr>
@@ -426,7 +424,13 @@
         <w:pStyle w:val="Heading1"/>
       </w:pPr>
       <w:r>
-        <w:t>Add/Remove a school account</w:t>
+        <w:t>M</w:t>
+      </w:r>
+      <w:r>
+        <w:t xml:space="preserve">aintain school </w:t>
+      </w:r>
+      <w:r>
+        <w:t>account</w:t>
       </w:r>
     </w:p>
     <w:p>
@@ -439,10 +443,19 @@
     </w:p>
     <w:p>
       <w:r>
-        <w:t>This use case allows the Administrators to add or remo</w:t>
-      </w:r>
-      <w:r>
-        <w:t>ve accounts for schools</w:t>
+        <w:t xml:space="preserve">This use case allows the </w:t>
+      </w:r>
+      <w:r>
+        <w:t>Administrators to add, edit or</w:t>
+      </w:r>
+      <w:r>
+        <w:t xml:space="preserve"> remo</w:t>
+      </w:r>
+      <w:r>
+        <w:t xml:space="preserve">ve </w:t>
+      </w:r>
+      <w:r>
+        <w:t>an account of a school</w:t>
       </w:r>
       <w:r>
         <w:t>.</w:t>
@@ -479,7 +492,13 @@
         <w:t>The administrator receivers the request o</w:t>
       </w:r>
       <w:r>
-        <w:t>f making a school account from an admission staff of the school.</w:t>
+        <w:t xml:space="preserve">f making a school account from an admission staff of </w:t>
+      </w:r>
+      <w:r>
+        <w:t>a</w:t>
+      </w:r>
+      <w:r>
+        <w:t xml:space="preserve"> school.</w:t>
       </w:r>
     </w:p>
     <w:p>
@@ -497,7 +516,19 @@
         <w:t>school</w:t>
       </w:r>
       <w:r>
-        <w:t xml:space="preserve"> account.</w:t>
+        <w:t xml:space="preserve"> account</w:t>
+      </w:r>
+      <w:r>
+        <w:t xml:space="preserve"> base</w:t>
+      </w:r>
+      <w:r>
+        <w:t>d</w:t>
+      </w:r>
+      <w:r>
+        <w:t xml:space="preserve"> on school name</w:t>
+      </w:r>
+      <w:r>
+        <w:t>.</w:t>
       </w:r>
     </w:p>
     <w:p>
@@ -569,7 +600,7 @@
         <w:t xml:space="preserve">, </w:t>
       </w:r>
       <w:r>
-        <w:t>account</w:t>
+        <w:t>and account</w:t>
       </w:r>
       <w:r>
         <w:t xml:space="preserve"> username, account password, </w:t>
@@ -587,7 +618,16 @@
         </w:numPr>
       </w:pPr>
       <w:r>
-        <w:t>The administrator send the new account information to the person who sent the request. The information include: account nickname, account password, etc.</w:t>
+        <w:t xml:space="preserve">The administrator send the new account information to the person who sent the request. The information include: account nickname, account password, </w:t>
+      </w:r>
+      <w:r>
+        <w:t xml:space="preserve">account </w:t>
+      </w:r>
+      <w:r>
+        <w:t xml:space="preserve">privilege information, </w:t>
+      </w:r>
+      <w:r>
+        <w:t>etc.</w:t>
       </w:r>
     </w:p>
     <w:p>
@@ -622,7 +662,7 @@
         <w:t xml:space="preserve">Remove an </w:t>
       </w:r>
       <w:r>
-        <w:t>admission staff</w:t>
+        <w:t>school</w:t>
       </w:r>
       <w:r>
         <w:t xml:space="preserve"> account</w:t>
@@ -640,7 +680,85 @@
         <w:t xml:space="preserve">The </w:t>
       </w:r>
       <w:r>
-        <w:t>administrator receivers the request of removing a school account from an admission staff of the school.</w:t>
+        <w:t xml:space="preserve">administrator receivers the request of removing a school account from an admission staff of </w:t>
+      </w:r>
+      <w:r>
+        <w:t>a specific</w:t>
+      </w:r>
+      <w:r>
+        <w:t xml:space="preserve"> school.</w:t>
+      </w:r>
+    </w:p>
+    <w:p>
+      <w:pPr>
+        <w:pStyle w:val="ListParagraph"/>
+        <w:numPr>
+          <w:ilvl w:val="0"/>
+          <w:numId w:val="9"/>
+        </w:numPr>
+      </w:pPr>
+      <w:r>
+        <w:t xml:space="preserve">The administrator check the request and consider to </w:t>
+      </w:r>
+      <w:r>
+        <w:t>remove the account of the school.</w:t>
+      </w:r>
+    </w:p>
+    <w:p>
+      <w:pPr>
+        <w:pStyle w:val="ListParagraph"/>
+        <w:numPr>
+          <w:ilvl w:val="0"/>
+          <w:numId w:val="9"/>
+        </w:numPr>
+      </w:pPr>
+      <w:r>
+        <w:t>The administrator selects “</w:t>
+      </w:r>
+      <w:r>
+        <w:t xml:space="preserve">Remove a </w:t>
+      </w:r>
+      <w:r>
+        <w:t>school account”.</w:t>
+      </w:r>
+    </w:p>
+    <w:p>
+      <w:pPr>
+        <w:pStyle w:val="ListParagraph"/>
+        <w:numPr>
+          <w:ilvl w:val="0"/>
+          <w:numId w:val="9"/>
+        </w:numPr>
+      </w:pPr>
+      <w:r>
+        <w:t>The system displays a</w:t>
+      </w:r>
+      <w:r>
+        <w:t xml:space="preserve"> list of available accounts. Every account represent for a school. </w:t>
+      </w:r>
+    </w:p>
+    <w:p>
+      <w:pPr>
+        <w:pStyle w:val="ListParagraph"/>
+        <w:numPr>
+          <w:ilvl w:val="0"/>
+          <w:numId w:val="9"/>
+        </w:numPr>
+      </w:pPr>
+      <w:r>
+        <w:t>The administrator choose the account he/she have to remove based on the request.</w:t>
+      </w:r>
+    </w:p>
+    <w:p>
+      <w:pPr>
+        <w:pStyle w:val="ListParagraph"/>
+        <w:numPr>
+          <w:ilvl w:val="0"/>
+          <w:numId w:val="9"/>
+        </w:numPr>
+      </w:pPr>
+      <w:r>
+        <w:t>The administrator click the “Confirm” button, then the chosen account will be removed in the database system.</w:t>
       </w:r>
     </w:p>
     <w:p>
@@ -672,7 +790,116 @@
         </w:numPr>
       </w:pPr>
       <w:r>
-        <w:t>The administrator check the request and .</w:t>
+        <w:t xml:space="preserve">The </w:t>
+      </w:r>
+      <w:r>
+        <w:t xml:space="preserve">administrator check the request </w:t>
+      </w:r>
+      <w:r>
+        <w:t>and consider to make a new school.</w:t>
+      </w:r>
+    </w:p>
+    <w:p>
+      <w:pPr>
+        <w:pStyle w:val="ListParagraph"/>
+        <w:numPr>
+          <w:ilvl w:val="0"/>
+          <w:numId w:val="11"/>
+        </w:numPr>
+      </w:pPr>
+      <w:r>
+        <w:t>The administrator selects “Add a new school account”.</w:t>
+      </w:r>
+    </w:p>
+    <w:p>
+      <w:pPr>
+        <w:pStyle w:val="ListParagraph"/>
+        <w:numPr>
+          <w:ilvl w:val="0"/>
+          <w:numId w:val="11"/>
+        </w:numPr>
+      </w:pPr>
+      <w:r>
+        <w:t>The system displays a blank form</w:t>
+      </w:r>
+      <w:r>
+        <w:t xml:space="preserve"> for making new school account</w:t>
+      </w:r>
+      <w:r>
+        <w:t>.</w:t>
+      </w:r>
+      <w:r>
+        <w:t xml:space="preserve"> </w:t>
+      </w:r>
+      <w:r>
+        <w:t xml:space="preserve">The </w:t>
+      </w:r>
+      <w:r>
+        <w:t>administrator</w:t>
+      </w:r>
+      <w:r>
+        <w:t xml:space="preserve"> enters the following information for the </w:t>
+      </w:r>
+      <w:r>
+        <w:t>new account</w:t>
+      </w:r>
+      <w:r>
+        <w:t xml:space="preserve">: </w:t>
+      </w:r>
+      <w:r>
+        <w:t>school id, school name</w:t>
+      </w:r>
+      <w:r>
+        <w:t xml:space="preserve">, </w:t>
+      </w:r>
+      <w:r>
+        <w:t>and account</w:t>
+      </w:r>
+      <w:r>
+        <w:t xml:space="preserve"> username, account password, </w:t>
+      </w:r>
+      <w:r>
+        <w:t>etc.</w:t>
+      </w:r>
+    </w:p>
+    <w:p>
+      <w:pPr>
+        <w:pStyle w:val="ListParagraph"/>
+        <w:numPr>
+          <w:ilvl w:val="0"/>
+          <w:numId w:val="11"/>
+        </w:numPr>
+      </w:pPr>
+      <w:r>
+        <w:t>VnUni system founds that the school already has an account before.</w:t>
+      </w:r>
+    </w:p>
+    <w:p>
+      <w:pPr>
+        <w:pStyle w:val="ListParagraph"/>
+        <w:numPr>
+          <w:ilvl w:val="0"/>
+          <w:numId w:val="11"/>
+        </w:numPr>
+      </w:pPr>
+      <w:r>
+        <w:lastRenderedPageBreak/>
+        <w:t>The administrator send</w:t>
+      </w:r>
+      <w:r>
+        <w:t xml:space="preserve"> an email to notify </w:t>
+      </w:r>
+      <w:r>
+        <w:t xml:space="preserve">the person </w:t>
+      </w:r>
+      <w:r>
+        <w:t>sending</w:t>
+      </w:r>
+      <w:r>
+        <w:t xml:space="preserve"> the request</w:t>
+      </w:r>
+      <w:r>
+        <w:t xml:space="preserve"> that his school already has an account.</w:t>
       </w:r>
     </w:p>
     <w:p>
@@ -748,7 +975,222 @@
         <w:pStyle w:val="Heading3"/>
       </w:pPr>
       <w:r>
+        <w:t>Associations from Other Use Cases</w:t>
+      </w:r>
+    </w:p>
+    <w:p>
+      <w:r>
+        <w:t>None</w:t>
+      </w:r>
+    </w:p>
+    <w:p>
+      <w:pPr>
+        <w:pStyle w:val="Heading2"/>
+      </w:pPr>
+      <w:r>
+        <w:t>Pre-Conditions</w:t>
+      </w:r>
+    </w:p>
+    <w:p>
+      <w:r>
+        <w:t>Before th</w:t>
+      </w:r>
+      <w:r>
+        <w:t>is use case begins the administrator</w:t>
+      </w:r>
+      <w:r>
+        <w:t xml:space="preserve"> has logged onto the system.</w:t>
+      </w:r>
+    </w:p>
+    <w:p>
+      <w:pPr>
+        <w:pStyle w:val="Heading2"/>
+      </w:pPr>
+      <w:r>
+        <w:t>Special Requirements</w:t>
+      </w:r>
+    </w:p>
+    <w:p>
+      <w:r>
+        <w:t>None</w:t>
+      </w:r>
+    </w:p>
+    <w:p>
+      <w:pPr>
+        <w:pStyle w:val="Heading1"/>
+      </w:pPr>
+      <w:r>
+        <w:t>View school information</w:t>
+      </w:r>
+    </w:p>
+    <w:p>
+      <w:pPr>
+        <w:pStyle w:val="Heading2"/>
+      </w:pPr>
+      <w:r>
+        <w:t>Brief Description</w:t>
+      </w:r>
+    </w:p>
+    <w:p>
+      <w:r>
+        <w:t xml:space="preserve">This use case allows any users </w:t>
+      </w:r>
+      <w:r>
+        <w:t xml:space="preserve">to </w:t>
+      </w:r>
+      <w:r>
+        <w:t>see the information of a</w:t>
+      </w:r>
+      <w:r>
+        <w:t xml:space="preserve"> school.</w:t>
+      </w:r>
+      <w:r>
+        <w:t xml:space="preserve"> </w:t>
+      </w:r>
+      <w:r>
+        <w:t xml:space="preserve">The information contains: </w:t>
+      </w:r>
+      <w:r>
+        <w:t>full name</w:t>
+      </w:r>
+      <w:r>
+        <w:t xml:space="preserve"> of school</w:t>
+      </w:r>
+      <w:r>
+        <w:t>, date of established, short introduction</w:t>
+      </w:r>
+      <w:r>
+        <w:t>, etc.</w:t>
+      </w:r>
+    </w:p>
+    <w:p>
+      <w:pPr>
+        <w:pStyle w:val="Heading2"/>
+      </w:pPr>
+      <w:r>
+        <w:t>Flow of events</w:t>
+      </w:r>
+    </w:p>
+    <w:p>
+      <w:pPr>
+        <w:pStyle w:val="Heading3"/>
+      </w:pPr>
+      <w:r>
+        <w:t xml:space="preserve">Basic Flow – </w:t>
+      </w:r>
+      <w:r>
+        <w:t>view the information of a specific school</w:t>
+      </w:r>
+      <w:r>
+        <w:t>.</w:t>
+      </w:r>
+    </w:p>
+    <w:p>
+      <w:pPr>
+        <w:pStyle w:val="ListParagraph"/>
+        <w:numPr>
+          <w:ilvl w:val="0"/>
+          <w:numId w:val="12"/>
+        </w:numPr>
+      </w:pPr>
+      <w:r>
+        <w:t>The user apply the search or filter system to find schools that appropriate with him.</w:t>
+      </w:r>
+    </w:p>
+    <w:p>
+      <w:pPr>
+        <w:pStyle w:val="ListParagraph"/>
+        <w:numPr>
+          <w:ilvl w:val="0"/>
+          <w:numId w:val="12"/>
+        </w:numPr>
+      </w:pPr>
+      <w:r>
+        <w:t>The user select the desire school that appears from the result list.</w:t>
+      </w:r>
+    </w:p>
+    <w:p>
+      <w:pPr>
+        <w:pStyle w:val="ListParagraph"/>
+        <w:numPr>
+          <w:ilvl w:val="0"/>
+          <w:numId w:val="12"/>
+        </w:numPr>
+      </w:pPr>
+      <w:r>
+        <w:t>The</w:t>
+      </w:r>
+      <w:r>
+        <w:t xml:space="preserve"> page viewing information of the school</w:t>
+      </w:r>
+      <w:r>
+        <w:t xml:space="preserve"> appears and the user start discovering school information.</w:t>
+      </w:r>
+    </w:p>
+    <w:p>
+      <w:pPr>
+        <w:pStyle w:val="Heading2"/>
+      </w:pPr>
+      <w:r>
+        <w:t>Associations</w:t>
+      </w:r>
+    </w:p>
+    <w:p>
+      <w:pPr>
+        <w:pStyle w:val="Heading3"/>
+      </w:pPr>
+      <w:r>
+        <w:t>Actors</w:t>
+      </w:r>
+    </w:p>
+    <w:p>
+      <w:r>
+        <w:t>The actor starting this use case is:</w:t>
+      </w:r>
+      <w:r>
+        <w:br/>
+      </w:r>
+      <w:r>
+        <w:tab/>
+        <w:t>-</w:t>
+      </w:r>
+      <w:r>
+        <w:t xml:space="preserve"> </w:t>
+      </w:r>
+      <w:r>
+        <w:t>Any user</w:t>
+      </w:r>
+      <w:r>
+        <w:t>.</w:t>
+      </w:r>
+    </w:p>
+    <w:p>
+      <w:r>
+        <w:t>Actors a</w:t>
+      </w:r>
+      <w:r>
+        <w:t>lso involved in this use case:</w:t>
+      </w:r>
+    </w:p>
+    <w:p>
+      <w:pPr>
+        <w:pStyle w:val="Heading3"/>
+      </w:pPr>
+      <w:r>
         <w:lastRenderedPageBreak/>
+        <w:t>Associations to Other Use Cases</w:t>
+      </w:r>
+    </w:p>
+    <w:p>
+      <w:r>
+        <w:t>None.</w:t>
+      </w:r>
+    </w:p>
+    <w:p>
+      <w:pPr>
+        <w:pStyle w:val="Heading3"/>
+      </w:pPr>
+      <w:r>
         <w:t>Associations from Other Use Cases</w:t>
       </w:r>
     </w:p>
@@ -756,6 +1198,9 @@
       <w:r>
         <w:t>None</w:t>
       </w:r>
+      <w:r>
+        <w:t>.</w:t>
+      </w:r>
     </w:p>
     <w:p>
       <w:pPr>
@@ -767,10 +1212,276 @@
     </w:p>
     <w:p>
       <w:r>
+        <w:t>None.</w:t>
+      </w:r>
+    </w:p>
+    <w:p>
+      <w:pPr>
+        <w:pStyle w:val="Heading2"/>
+      </w:pPr>
+      <w:r>
+        <w:t>Special Requirements</w:t>
+      </w:r>
+    </w:p>
+    <w:p>
+      <w:r>
+        <w:t>None</w:t>
+      </w:r>
+      <w:r>
+        <w:t>.</w:t>
+      </w:r>
+    </w:p>
+    <w:p>
+      <w:pPr>
+        <w:pStyle w:val="Heading1"/>
+      </w:pPr>
+      <w:r>
+        <w:t>Use rating system</w:t>
+      </w:r>
+    </w:p>
+    <w:p>
+      <w:pPr>
+        <w:pStyle w:val="Heading2"/>
+      </w:pPr>
+      <w:r>
+        <w:t>Brief Description</w:t>
+      </w:r>
+    </w:p>
+    <w:p>
+      <w:r>
+        <w:t xml:space="preserve">This use case allows the </w:t>
+      </w:r>
+      <w:r>
+        <w:t>logged users</w:t>
+      </w:r>
+      <w:r>
+        <w:t xml:space="preserve"> </w:t>
+      </w:r>
+      <w:r>
+        <w:t>using rating system to rate a specific</w:t>
+      </w:r>
+      <w:r>
+        <w:t xml:space="preserve"> school.</w:t>
+      </w:r>
+    </w:p>
+    <w:p>
+      <w:pPr>
+        <w:pStyle w:val="Heading2"/>
+      </w:pPr>
+      <w:r>
+        <w:t>Flow of events</w:t>
+      </w:r>
+    </w:p>
+    <w:p>
+      <w:pPr>
+        <w:pStyle w:val="Heading3"/>
+      </w:pPr>
+      <w:r>
+        <w:t xml:space="preserve">Basic Flow – </w:t>
+      </w:r>
+      <w:r>
+        <w:t>Using rating system in result list</w:t>
+      </w:r>
+    </w:p>
+    <w:p>
+      <w:pPr>
+        <w:pStyle w:val="ListParagraph"/>
+        <w:numPr>
+          <w:ilvl w:val="0"/>
+          <w:numId w:val="14"/>
+        </w:numPr>
+      </w:pPr>
+      <w:r>
+        <w:t xml:space="preserve">The logged user </w:t>
+      </w:r>
+      <w:r>
+        <w:t>apply the search or filter system to find schools that appropriate with him.</w:t>
+      </w:r>
+    </w:p>
+    <w:p>
+      <w:pPr>
+        <w:pStyle w:val="ListParagraph"/>
+        <w:numPr>
+          <w:ilvl w:val="0"/>
+          <w:numId w:val="14"/>
+        </w:numPr>
+      </w:pPr>
+      <w:r>
+        <w:t xml:space="preserve">The result list appears and the logged user can rate any school presenting in that list.  </w:t>
+      </w:r>
+    </w:p>
+    <w:p>
+      <w:pPr>
+        <w:pStyle w:val="Heading3"/>
+      </w:pPr>
+      <w:r>
+        <w:t xml:space="preserve">Using rating system in </w:t>
+      </w:r>
+      <w:r>
+        <w:t>school information web page</w:t>
+      </w:r>
+    </w:p>
+    <w:p>
+      <w:pPr>
+        <w:pStyle w:val="ListParagraph"/>
+        <w:numPr>
+          <w:ilvl w:val="0"/>
+          <w:numId w:val="16"/>
+        </w:numPr>
+      </w:pPr>
+      <w:r>
+        <w:t xml:space="preserve">The </w:t>
+      </w:r>
+      <w:r>
+        <w:t xml:space="preserve">logged </w:t>
+      </w:r>
+      <w:r>
+        <w:t>user apply the search or filter system to find schools that appropriate with him.</w:t>
+      </w:r>
+    </w:p>
+    <w:p>
+      <w:pPr>
+        <w:pStyle w:val="ListParagraph"/>
+        <w:numPr>
+          <w:ilvl w:val="0"/>
+          <w:numId w:val="16"/>
+        </w:numPr>
+      </w:pPr>
+      <w:r>
+        <w:t xml:space="preserve">The </w:t>
+      </w:r>
+      <w:r>
+        <w:t xml:space="preserve">logged </w:t>
+      </w:r>
+      <w:r>
+        <w:t>user select the desire school that appears from the result list.</w:t>
+      </w:r>
+    </w:p>
+    <w:p>
+      <w:pPr>
+        <w:pStyle w:val="ListParagraph"/>
+        <w:numPr>
+          <w:ilvl w:val="0"/>
+          <w:numId w:val="16"/>
+        </w:numPr>
+      </w:pPr>
+      <w:r>
+        <w:t>The page viewing information of the school appears and the</w:t>
+      </w:r>
+      <w:r>
+        <w:t xml:space="preserve"> logged</w:t>
+      </w:r>
+      <w:r>
+        <w:t xml:space="preserve"> user start discovering school information.</w:t>
+      </w:r>
+    </w:p>
+    <w:p>
+      <w:pPr>
+        <w:pStyle w:val="ListParagraph"/>
+        <w:numPr>
+          <w:ilvl w:val="0"/>
+          <w:numId w:val="16"/>
+        </w:numPr>
+      </w:pPr>
+      <w:r>
+        <w:t>While discovering school information, logged user can</w:t>
+      </w:r>
+      <w:r>
+        <w:t xml:space="preserve"> anytime</w:t>
+      </w:r>
+      <w:r>
+        <w:t xml:space="preserve"> use rating system to rate the present school.</w:t>
+      </w:r>
+      <w:r>
+        <w:t xml:space="preserve"> </w:t>
+      </w:r>
+    </w:p>
+    <w:p>
+      <w:pPr>
+        <w:pStyle w:val="Heading2"/>
+      </w:pPr>
+      <w:r>
+        <w:t>Associations</w:t>
+      </w:r>
+    </w:p>
+    <w:p>
+      <w:pPr>
+        <w:pStyle w:val="Heading3"/>
+      </w:pPr>
+      <w:r>
+        <w:t>Actors</w:t>
+      </w:r>
+    </w:p>
+    <w:p>
+      <w:r>
+        <w:t>The actor starting this use case is:</w:t>
+      </w:r>
+      <w:r>
+        <w:br/>
+      </w:r>
+      <w:r>
+        <w:tab/>
+        <w:t>-</w:t>
+      </w:r>
+      <w:r>
+        <w:t xml:space="preserve"> </w:t>
+      </w:r>
+      <w:r>
+        <w:t>Any logged users.</w:t>
+      </w:r>
+    </w:p>
+    <w:p>
+      <w:r>
+        <w:t>Actors al</w:t>
+      </w:r>
+      <w:r>
+        <w:t>so involved in this use case:</w:t>
+      </w:r>
+    </w:p>
+    <w:p>
+      <w:pPr>
+        <w:pStyle w:val="Heading3"/>
+      </w:pPr>
+      <w:r>
+        <w:t>Associations to Other Use Cases</w:t>
+      </w:r>
+    </w:p>
+    <w:p>
+      <w:r>
+        <w:t>None.</w:t>
+      </w:r>
+    </w:p>
+    <w:p>
+      <w:pPr>
+        <w:pStyle w:val="Heading3"/>
+      </w:pPr>
+      <w:r>
+        <w:t>Associations from Other Use Cases</w:t>
+      </w:r>
+    </w:p>
+    <w:p>
+      <w:r>
+        <w:t>None</w:t>
+      </w:r>
+    </w:p>
+    <w:p>
+      <w:pPr>
+        <w:pStyle w:val="Heading2"/>
+      </w:pPr>
+      <w:r>
+        <w:lastRenderedPageBreak/>
+        <w:t>Pre-Conditions</w:t>
+      </w:r>
+    </w:p>
+    <w:p>
+      <w:r>
         <w:t>Before th</w:t>
       </w:r>
       <w:r>
-        <w:t>is use case begins the administrator</w:t>
+        <w:t xml:space="preserve">is use case begins the </w:t>
+      </w:r>
+      <w:r>
+        <w:t>user</w:t>
       </w:r>
       <w:r>
         <w:t xml:space="preserve"> has logged onto the system.</w:t>
@@ -788,6 +1499,8 @@
       <w:r>
         <w:t>None</w:t>
       </w:r>
+      <w:bookmarkStart w:id="0" w:name="_GoBack"/>
+      <w:bookmarkEnd w:id="0"/>
     </w:p>
     <w:sectPr>
       <w:pgSz w:w="12240" w:h="15840"/>
@@ -800,7 +1513,7 @@
 </file>
 
 <file path=word/numbering.xml><?xml version="1.0" encoding="utf-8"?>
-<w:numbering xmlns:wpc="http://schemas.microsoft.com/office/word/2010/wordprocessingCanvas" xmlns:mo="http://schemas.microsoft.com/office/mac/office/2008/main" xmlns:mc="http://schemas.openxmlformats.org/markup-compatibility/2006" xmlns:mv="urn:schemas-microsoft-com:mac:vml" xmlns:o="urn:schemas-microsoft-com:office:office" xmlns:r="http://schemas.openxmlformats.org/officeDocument/2006/relationships" xmlns:m="http://schemas.openxmlformats.org/officeDocument/2006/math" xmlns:v="urn:schemas-microsoft-com:vml" xmlns:wp14="http://schemas.microsoft.com/office/word/2010/wordprocessingDrawing" xmlns:wp="http://schemas.openxmlformats.org/drawingml/2006/wordprocessingDrawing" xmlns:w10="urn:schemas-microsoft-com:office:word" xmlns:w="http://schemas.openxmlformats.org/wordprocessingml/2006/main" xmlns:w14="http://schemas.microsoft.com/office/word/2010/wordml" xmlns:w15="http://schemas.microsoft.com/office/word/2012/wordml" xmlns:wpg="http://schemas.microsoft.com/office/word/2010/wordprocessingGroup" xmlns:wpi="http://schemas.microsoft.com/office/word/2010/wordprocessingInk" xmlns:wne="http://schemas.microsoft.com/office/word/2006/wordml" xmlns:wps="http://schemas.microsoft.com/office/word/2010/wordprocessingShape" mc:Ignorable="w14 w15 wp14">
+<w:numbering xmlns:wpc="http://schemas.microsoft.com/office/word/2010/wordprocessingCanvas" xmlns:mc="http://schemas.openxmlformats.org/markup-compatibility/2006" xmlns:o="urn:schemas-microsoft-com:office:office" xmlns:r="http://schemas.openxmlformats.org/officeDocument/2006/relationships" xmlns:m="http://schemas.openxmlformats.org/officeDocument/2006/math" xmlns:v="urn:schemas-microsoft-com:vml" xmlns:wp14="http://schemas.microsoft.com/office/word/2010/wordprocessingDrawing" xmlns:wp="http://schemas.openxmlformats.org/drawingml/2006/wordprocessingDrawing" xmlns:w10="urn:schemas-microsoft-com:office:word" xmlns:w="http://schemas.openxmlformats.org/wordprocessingml/2006/main" xmlns:w14="http://schemas.microsoft.com/office/word/2010/wordml" xmlns:w15="http://schemas.microsoft.com/office/word/2012/wordml" xmlns:wpg="http://schemas.microsoft.com/office/word/2010/wordprocessingGroup" xmlns:wpi="http://schemas.microsoft.com/office/word/2010/wordprocessingInk" xmlns:wne="http://schemas.microsoft.com/office/word/2006/wordml" xmlns:wps="http://schemas.microsoft.com/office/word/2010/wordprocessingShape" mc:Ignorable="w14 w15 wp14">
   <w:abstractNum w:abstractNumId="0">
     <w:nsid w:val="168D4BD1"/>
     <w:multiLevelType w:val="hybridMultilevel"/>
@@ -1146,6 +1859,92 @@
     </w:lvl>
   </w:abstractNum>
   <w:abstractNum w:abstractNumId="4">
+    <w:nsid w:val="46B547CF"/>
+    <w:multiLevelType w:val="hybridMultilevel"/>
+    <w:tmpl w:val="29725F76"/>
+    <w:lvl w:ilvl="0" w:tplc="0409000F">
+      <w:start w:val="1"/>
+      <w:numFmt w:val="decimal"/>
+      <w:lvlText w:val="%1."/>
+      <w:lvlJc w:val="left"/>
+      <w:pPr>
+        <w:ind w:left="720" w:hanging="360"/>
+      </w:pPr>
+    </w:lvl>
+    <w:lvl w:ilvl="1" w:tplc="04090019" w:tentative="1">
+      <w:start w:val="1"/>
+      <w:numFmt w:val="lowerLetter"/>
+      <w:lvlText w:val="%2."/>
+      <w:lvlJc w:val="left"/>
+      <w:pPr>
+        <w:ind w:left="1440" w:hanging="360"/>
+      </w:pPr>
+    </w:lvl>
+    <w:lvl w:ilvl="2" w:tplc="0409001B" w:tentative="1">
+      <w:start w:val="1"/>
+      <w:numFmt w:val="lowerRoman"/>
+      <w:lvlText w:val="%3."/>
+      <w:lvlJc w:val="right"/>
+      <w:pPr>
+        <w:ind w:left="2160" w:hanging="180"/>
+      </w:pPr>
+    </w:lvl>
+    <w:lvl w:ilvl="3" w:tplc="0409000F" w:tentative="1">
+      <w:start w:val="1"/>
+      <w:numFmt w:val="decimal"/>
+      <w:lvlText w:val="%4."/>
+      <w:lvlJc w:val="left"/>
+      <w:pPr>
+        <w:ind w:left="2880" w:hanging="360"/>
+      </w:pPr>
+    </w:lvl>
+    <w:lvl w:ilvl="4" w:tplc="04090019" w:tentative="1">
+      <w:start w:val="1"/>
+      <w:numFmt w:val="lowerLetter"/>
+      <w:lvlText w:val="%5."/>
+      <w:lvlJc w:val="left"/>
+      <w:pPr>
+        <w:ind w:left="3600" w:hanging="360"/>
+      </w:pPr>
+    </w:lvl>
+    <w:lvl w:ilvl="5" w:tplc="0409001B" w:tentative="1">
+      <w:start w:val="1"/>
+      <w:numFmt w:val="lowerRoman"/>
+      <w:lvlText w:val="%6."/>
+      <w:lvlJc w:val="right"/>
+      <w:pPr>
+        <w:ind w:left="4320" w:hanging="180"/>
+      </w:pPr>
+    </w:lvl>
+    <w:lvl w:ilvl="6" w:tplc="0409000F" w:tentative="1">
+      <w:start w:val="1"/>
+      <w:numFmt w:val="decimal"/>
+      <w:lvlText w:val="%7."/>
+      <w:lvlJc w:val="left"/>
+      <w:pPr>
+        <w:ind w:left="5040" w:hanging="360"/>
+      </w:pPr>
+    </w:lvl>
+    <w:lvl w:ilvl="7" w:tplc="04090019" w:tentative="1">
+      <w:start w:val="1"/>
+      <w:numFmt w:val="lowerLetter"/>
+      <w:lvlText w:val="%8."/>
+      <w:lvlJc w:val="left"/>
+      <w:pPr>
+        <w:ind w:left="5760" w:hanging="360"/>
+      </w:pPr>
+    </w:lvl>
+    <w:lvl w:ilvl="8" w:tplc="0409001B" w:tentative="1">
+      <w:start w:val="1"/>
+      <w:numFmt w:val="lowerRoman"/>
+      <w:lvlText w:val="%9."/>
+      <w:lvlJc w:val="right"/>
+      <w:pPr>
+        <w:ind w:left="6480" w:hanging="180"/>
+      </w:pPr>
+    </w:lvl>
+  </w:abstractNum>
+  <w:abstractNum w:abstractNumId="5">
     <w:nsid w:val="474201D9"/>
     <w:multiLevelType w:val="hybridMultilevel"/>
     <w:tmpl w:val="4278658E"/>
@@ -1231,7 +2030,265 @@
       </w:pPr>
     </w:lvl>
   </w:abstractNum>
-  <w:abstractNum w:abstractNumId="5">
+  <w:abstractNum w:abstractNumId="6">
+    <w:nsid w:val="48787A4B"/>
+    <w:multiLevelType w:val="hybridMultilevel"/>
+    <w:tmpl w:val="8B8AD64C"/>
+    <w:lvl w:ilvl="0" w:tplc="0409000F">
+      <w:start w:val="1"/>
+      <w:numFmt w:val="decimal"/>
+      <w:lvlText w:val="%1."/>
+      <w:lvlJc w:val="left"/>
+      <w:pPr>
+        <w:ind w:left="720" w:hanging="360"/>
+      </w:pPr>
+    </w:lvl>
+    <w:lvl w:ilvl="1" w:tplc="04090019" w:tentative="1">
+      <w:start w:val="1"/>
+      <w:numFmt w:val="lowerLetter"/>
+      <w:lvlText w:val="%2."/>
+      <w:lvlJc w:val="left"/>
+      <w:pPr>
+        <w:ind w:left="1440" w:hanging="360"/>
+      </w:pPr>
+    </w:lvl>
+    <w:lvl w:ilvl="2" w:tplc="0409001B" w:tentative="1">
+      <w:start w:val="1"/>
+      <w:numFmt w:val="lowerRoman"/>
+      <w:lvlText w:val="%3."/>
+      <w:lvlJc w:val="right"/>
+      <w:pPr>
+        <w:ind w:left="2160" w:hanging="180"/>
+      </w:pPr>
+    </w:lvl>
+    <w:lvl w:ilvl="3" w:tplc="0409000F" w:tentative="1">
+      <w:start w:val="1"/>
+      <w:numFmt w:val="decimal"/>
+      <w:lvlText w:val="%4."/>
+      <w:lvlJc w:val="left"/>
+      <w:pPr>
+        <w:ind w:left="2880" w:hanging="360"/>
+      </w:pPr>
+    </w:lvl>
+    <w:lvl w:ilvl="4" w:tplc="04090019" w:tentative="1">
+      <w:start w:val="1"/>
+      <w:numFmt w:val="lowerLetter"/>
+      <w:lvlText w:val="%5."/>
+      <w:lvlJc w:val="left"/>
+      <w:pPr>
+        <w:ind w:left="3600" w:hanging="360"/>
+      </w:pPr>
+    </w:lvl>
+    <w:lvl w:ilvl="5" w:tplc="0409001B" w:tentative="1">
+      <w:start w:val="1"/>
+      <w:numFmt w:val="lowerRoman"/>
+      <w:lvlText w:val="%6."/>
+      <w:lvlJc w:val="right"/>
+      <w:pPr>
+        <w:ind w:left="4320" w:hanging="180"/>
+      </w:pPr>
+    </w:lvl>
+    <w:lvl w:ilvl="6" w:tplc="0409000F" w:tentative="1">
+      <w:start w:val="1"/>
+      <w:numFmt w:val="decimal"/>
+      <w:lvlText w:val="%7."/>
+      <w:lvlJc w:val="left"/>
+      <w:pPr>
+        <w:ind w:left="5040" w:hanging="360"/>
+      </w:pPr>
+    </w:lvl>
+    <w:lvl w:ilvl="7" w:tplc="04090019" w:tentative="1">
+      <w:start w:val="1"/>
+      <w:numFmt w:val="lowerLetter"/>
+      <w:lvlText w:val="%8."/>
+      <w:lvlJc w:val="left"/>
+      <w:pPr>
+        <w:ind w:left="5760" w:hanging="360"/>
+      </w:pPr>
+    </w:lvl>
+    <w:lvl w:ilvl="8" w:tplc="0409001B" w:tentative="1">
+      <w:start w:val="1"/>
+      <w:numFmt w:val="lowerRoman"/>
+      <w:lvlText w:val="%9."/>
+      <w:lvlJc w:val="right"/>
+      <w:pPr>
+        <w:ind w:left="6480" w:hanging="180"/>
+      </w:pPr>
+    </w:lvl>
+  </w:abstractNum>
+  <w:abstractNum w:abstractNumId="7">
+    <w:nsid w:val="4DCF50BF"/>
+    <w:multiLevelType w:val="hybridMultilevel"/>
+    <w:tmpl w:val="7C5419CA"/>
+    <w:lvl w:ilvl="0" w:tplc="0409000F">
+      <w:start w:val="1"/>
+      <w:numFmt w:val="decimal"/>
+      <w:lvlText w:val="%1."/>
+      <w:lvlJc w:val="left"/>
+      <w:pPr>
+        <w:ind w:left="720" w:hanging="360"/>
+      </w:pPr>
+    </w:lvl>
+    <w:lvl w:ilvl="1" w:tplc="04090019" w:tentative="1">
+      <w:start w:val="1"/>
+      <w:numFmt w:val="lowerLetter"/>
+      <w:lvlText w:val="%2."/>
+      <w:lvlJc w:val="left"/>
+      <w:pPr>
+        <w:ind w:left="1440" w:hanging="360"/>
+      </w:pPr>
+    </w:lvl>
+    <w:lvl w:ilvl="2" w:tplc="0409001B" w:tentative="1">
+      <w:start w:val="1"/>
+      <w:numFmt w:val="lowerRoman"/>
+      <w:lvlText w:val="%3."/>
+      <w:lvlJc w:val="right"/>
+      <w:pPr>
+        <w:ind w:left="2160" w:hanging="180"/>
+      </w:pPr>
+    </w:lvl>
+    <w:lvl w:ilvl="3" w:tplc="0409000F" w:tentative="1">
+      <w:start w:val="1"/>
+      <w:numFmt w:val="decimal"/>
+      <w:lvlText w:val="%4."/>
+      <w:lvlJc w:val="left"/>
+      <w:pPr>
+        <w:ind w:left="2880" w:hanging="360"/>
+      </w:pPr>
+    </w:lvl>
+    <w:lvl w:ilvl="4" w:tplc="04090019" w:tentative="1">
+      <w:start w:val="1"/>
+      <w:numFmt w:val="lowerLetter"/>
+      <w:lvlText w:val="%5."/>
+      <w:lvlJc w:val="left"/>
+      <w:pPr>
+        <w:ind w:left="3600" w:hanging="360"/>
+      </w:pPr>
+    </w:lvl>
+    <w:lvl w:ilvl="5" w:tplc="0409001B" w:tentative="1">
+      <w:start w:val="1"/>
+      <w:numFmt w:val="lowerRoman"/>
+      <w:lvlText w:val="%6."/>
+      <w:lvlJc w:val="right"/>
+      <w:pPr>
+        <w:ind w:left="4320" w:hanging="180"/>
+      </w:pPr>
+    </w:lvl>
+    <w:lvl w:ilvl="6" w:tplc="0409000F" w:tentative="1">
+      <w:start w:val="1"/>
+      <w:numFmt w:val="decimal"/>
+      <w:lvlText w:val="%7."/>
+      <w:lvlJc w:val="left"/>
+      <w:pPr>
+        <w:ind w:left="5040" w:hanging="360"/>
+      </w:pPr>
+    </w:lvl>
+    <w:lvl w:ilvl="7" w:tplc="04090019" w:tentative="1">
+      <w:start w:val="1"/>
+      <w:numFmt w:val="lowerLetter"/>
+      <w:lvlText w:val="%8."/>
+      <w:lvlJc w:val="left"/>
+      <w:pPr>
+        <w:ind w:left="5760" w:hanging="360"/>
+      </w:pPr>
+    </w:lvl>
+    <w:lvl w:ilvl="8" w:tplc="0409001B" w:tentative="1">
+      <w:start w:val="1"/>
+      <w:numFmt w:val="lowerRoman"/>
+      <w:lvlText w:val="%9."/>
+      <w:lvlJc w:val="right"/>
+      <w:pPr>
+        <w:ind w:left="6480" w:hanging="180"/>
+      </w:pPr>
+    </w:lvl>
+  </w:abstractNum>
+  <w:abstractNum w:abstractNumId="8">
+    <w:nsid w:val="550A2A3B"/>
+    <w:multiLevelType w:val="hybridMultilevel"/>
+    <w:tmpl w:val="8B8AD64C"/>
+    <w:lvl w:ilvl="0" w:tplc="0409000F">
+      <w:start w:val="1"/>
+      <w:numFmt w:val="decimal"/>
+      <w:lvlText w:val="%1."/>
+      <w:lvlJc w:val="left"/>
+      <w:pPr>
+        <w:ind w:left="720" w:hanging="360"/>
+      </w:pPr>
+    </w:lvl>
+    <w:lvl w:ilvl="1" w:tplc="04090019" w:tentative="1">
+      <w:start w:val="1"/>
+      <w:numFmt w:val="lowerLetter"/>
+      <w:lvlText w:val="%2."/>
+      <w:lvlJc w:val="left"/>
+      <w:pPr>
+        <w:ind w:left="1440" w:hanging="360"/>
+      </w:pPr>
+    </w:lvl>
+    <w:lvl w:ilvl="2" w:tplc="0409001B" w:tentative="1">
+      <w:start w:val="1"/>
+      <w:numFmt w:val="lowerRoman"/>
+      <w:lvlText w:val="%3."/>
+      <w:lvlJc w:val="right"/>
+      <w:pPr>
+        <w:ind w:left="2160" w:hanging="180"/>
+      </w:pPr>
+    </w:lvl>
+    <w:lvl w:ilvl="3" w:tplc="0409000F" w:tentative="1">
+      <w:start w:val="1"/>
+      <w:numFmt w:val="decimal"/>
+      <w:lvlText w:val="%4."/>
+      <w:lvlJc w:val="left"/>
+      <w:pPr>
+        <w:ind w:left="2880" w:hanging="360"/>
+      </w:pPr>
+    </w:lvl>
+    <w:lvl w:ilvl="4" w:tplc="04090019" w:tentative="1">
+      <w:start w:val="1"/>
+      <w:numFmt w:val="lowerLetter"/>
+      <w:lvlText w:val="%5."/>
+      <w:lvlJc w:val="left"/>
+      <w:pPr>
+        <w:ind w:left="3600" w:hanging="360"/>
+      </w:pPr>
+    </w:lvl>
+    <w:lvl w:ilvl="5" w:tplc="0409001B" w:tentative="1">
+      <w:start w:val="1"/>
+      <w:numFmt w:val="lowerRoman"/>
+      <w:lvlText w:val="%6."/>
+      <w:lvlJc w:val="right"/>
+      <w:pPr>
+        <w:ind w:left="4320" w:hanging="180"/>
+      </w:pPr>
+    </w:lvl>
+    <w:lvl w:ilvl="6" w:tplc="0409000F" w:tentative="1">
+      <w:start w:val="1"/>
+      <w:numFmt w:val="decimal"/>
+      <w:lvlText w:val="%7."/>
+      <w:lvlJc w:val="left"/>
+      <w:pPr>
+        <w:ind w:left="5040" w:hanging="360"/>
+      </w:pPr>
+    </w:lvl>
+    <w:lvl w:ilvl="7" w:tplc="04090019" w:tentative="1">
+      <w:start w:val="1"/>
+      <w:numFmt w:val="lowerLetter"/>
+      <w:lvlText w:val="%8."/>
+      <w:lvlJc w:val="left"/>
+      <w:pPr>
+        <w:ind w:left="5760" w:hanging="360"/>
+      </w:pPr>
+    </w:lvl>
+    <w:lvl w:ilvl="8" w:tplc="0409001B" w:tentative="1">
+      <w:start w:val="1"/>
+      <w:numFmt w:val="lowerRoman"/>
+      <w:lvlText w:val="%9."/>
+      <w:lvlJc w:val="right"/>
+      <w:pPr>
+        <w:ind w:left="6480" w:hanging="180"/>
+      </w:pPr>
+    </w:lvl>
+  </w:abstractNum>
+  <w:abstractNum w:abstractNumId="9">
     <w:nsid w:val="5B186959"/>
     <w:multiLevelType w:val="hybridMultilevel"/>
     <w:tmpl w:val="68D67B10"/>
@@ -1317,7 +2374,7 @@
       </w:pPr>
     </w:lvl>
   </w:abstractNum>
-  <w:abstractNum w:abstractNumId="6">
+  <w:abstractNum w:abstractNumId="10">
     <w:nsid w:val="66F93CE4"/>
     <w:multiLevelType w:val="hybridMultilevel"/>
     <w:tmpl w:val="7E5CF7CE"/>
@@ -1403,7 +2460,7 @@
       </w:pPr>
     </w:lvl>
   </w:abstractNum>
-  <w:abstractNum w:abstractNumId="7">
+  <w:abstractNum w:abstractNumId="11">
     <w:nsid w:val="69AE03DE"/>
     <w:multiLevelType w:val="hybridMultilevel"/>
     <w:tmpl w:val="FAF66B90"/>
@@ -1489,7 +2546,7 @@
       </w:pPr>
     </w:lvl>
   </w:abstractNum>
-  <w:abstractNum w:abstractNumId="8">
+  <w:abstractNum w:abstractNumId="12">
     <w:nsid w:val="6B184B2E"/>
     <w:multiLevelType w:val="hybridMultilevel"/>
     <w:tmpl w:val="68D67B10"/>
@@ -1575,7 +2632,93 @@
       </w:pPr>
     </w:lvl>
   </w:abstractNum>
-  <w:abstractNum w:abstractNumId="9">
+  <w:abstractNum w:abstractNumId="13">
+    <w:nsid w:val="6B85202E"/>
+    <w:multiLevelType w:val="hybridMultilevel"/>
+    <w:tmpl w:val="7C5419CA"/>
+    <w:lvl w:ilvl="0" w:tplc="0409000F">
+      <w:start w:val="1"/>
+      <w:numFmt w:val="decimal"/>
+      <w:lvlText w:val="%1."/>
+      <w:lvlJc w:val="left"/>
+      <w:pPr>
+        <w:ind w:left="720" w:hanging="360"/>
+      </w:pPr>
+    </w:lvl>
+    <w:lvl w:ilvl="1" w:tplc="04090019" w:tentative="1">
+      <w:start w:val="1"/>
+      <w:numFmt w:val="lowerLetter"/>
+      <w:lvlText w:val="%2."/>
+      <w:lvlJc w:val="left"/>
+      <w:pPr>
+        <w:ind w:left="1440" w:hanging="360"/>
+      </w:pPr>
+    </w:lvl>
+    <w:lvl w:ilvl="2" w:tplc="0409001B" w:tentative="1">
+      <w:start w:val="1"/>
+      <w:numFmt w:val="lowerRoman"/>
+      <w:lvlText w:val="%3."/>
+      <w:lvlJc w:val="right"/>
+      <w:pPr>
+        <w:ind w:left="2160" w:hanging="180"/>
+      </w:pPr>
+    </w:lvl>
+    <w:lvl w:ilvl="3" w:tplc="0409000F" w:tentative="1">
+      <w:start w:val="1"/>
+      <w:numFmt w:val="decimal"/>
+      <w:lvlText w:val="%4."/>
+      <w:lvlJc w:val="left"/>
+      <w:pPr>
+        <w:ind w:left="2880" w:hanging="360"/>
+      </w:pPr>
+    </w:lvl>
+    <w:lvl w:ilvl="4" w:tplc="04090019" w:tentative="1">
+      <w:start w:val="1"/>
+      <w:numFmt w:val="lowerLetter"/>
+      <w:lvlText w:val="%5."/>
+      <w:lvlJc w:val="left"/>
+      <w:pPr>
+        <w:ind w:left="3600" w:hanging="360"/>
+      </w:pPr>
+    </w:lvl>
+    <w:lvl w:ilvl="5" w:tplc="0409001B" w:tentative="1">
+      <w:start w:val="1"/>
+      <w:numFmt w:val="lowerRoman"/>
+      <w:lvlText w:val="%6."/>
+      <w:lvlJc w:val="right"/>
+      <w:pPr>
+        <w:ind w:left="4320" w:hanging="180"/>
+      </w:pPr>
+    </w:lvl>
+    <w:lvl w:ilvl="6" w:tplc="0409000F" w:tentative="1">
+      <w:start w:val="1"/>
+      <w:numFmt w:val="decimal"/>
+      <w:lvlText w:val="%7."/>
+      <w:lvlJc w:val="left"/>
+      <w:pPr>
+        <w:ind w:left="5040" w:hanging="360"/>
+      </w:pPr>
+    </w:lvl>
+    <w:lvl w:ilvl="7" w:tplc="04090019" w:tentative="1">
+      <w:start w:val="1"/>
+      <w:numFmt w:val="lowerLetter"/>
+      <w:lvlText w:val="%8."/>
+      <w:lvlJc w:val="left"/>
+      <w:pPr>
+        <w:ind w:left="5760" w:hanging="360"/>
+      </w:pPr>
+    </w:lvl>
+    <w:lvl w:ilvl="8" w:tplc="0409001B" w:tentative="1">
+      <w:start w:val="1"/>
+      <w:numFmt w:val="lowerRoman"/>
+      <w:lvlText w:val="%9."/>
+      <w:lvlJc w:val="right"/>
+      <w:pPr>
+        <w:ind w:left="6480" w:hanging="180"/>
+      </w:pPr>
+    </w:lvl>
+  </w:abstractNum>
+  <w:abstractNum w:abstractNumId="14">
     <w:nsid w:val="75645605"/>
     <w:multiLevelType w:val="hybridMultilevel"/>
     <w:tmpl w:val="7B90A9A6"/>
@@ -1661,7 +2804,7 @@
       </w:pPr>
     </w:lvl>
   </w:abstractNum>
-  <w:abstractNum w:abstractNumId="10">
+  <w:abstractNum w:abstractNumId="15">
     <w:nsid w:val="7C8141F1"/>
     <w:multiLevelType w:val="hybridMultilevel"/>
     <w:tmpl w:val="AC76A53A"/>
@@ -1751,7 +2894,7 @@
     <w:abstractNumId w:val="1"/>
   </w:num>
   <w:num w:numId="2">
-    <w:abstractNumId w:val="10"/>
+    <w:abstractNumId w:val="15"/>
   </w:num>
   <w:num w:numId="3">
     <w:abstractNumId w:val="3"/>
@@ -1763,22 +2906,37 @@
     <w:abstractNumId w:val="2"/>
   </w:num>
   <w:num w:numId="6">
-    <w:abstractNumId w:val="7"/>
+    <w:abstractNumId w:val="11"/>
   </w:num>
   <w:num w:numId="7">
+    <w:abstractNumId w:val="10"/>
+  </w:num>
+  <w:num w:numId="8">
+    <w:abstractNumId w:val="5"/>
+  </w:num>
+  <w:num w:numId="9">
+    <w:abstractNumId w:val="12"/>
+  </w:num>
+  <w:num w:numId="10">
+    <w:abstractNumId w:val="9"/>
+  </w:num>
+  <w:num w:numId="11">
+    <w:abstractNumId w:val="14"/>
+  </w:num>
+  <w:num w:numId="12">
+    <w:abstractNumId w:val="13"/>
+  </w:num>
+  <w:num w:numId="13">
+    <w:abstractNumId w:val="4"/>
+  </w:num>
+  <w:num w:numId="14">
+    <w:abstractNumId w:val="8"/>
+  </w:num>
+  <w:num w:numId="15">
     <w:abstractNumId w:val="6"/>
   </w:num>
-  <w:num w:numId="8">
-    <w:abstractNumId w:val="4"/>
-  </w:num>
-  <w:num w:numId="9">
-    <w:abstractNumId w:val="8"/>
-  </w:num>
-  <w:num w:numId="10">
-    <w:abstractNumId w:val="5"/>
-  </w:num>
-  <w:num w:numId="11">
-    <w:abstractNumId w:val="9"/>
+  <w:num w:numId="16">
+    <w:abstractNumId w:val="7"/>
   </w:num>
 </w:numbering>
 </file>
@@ -1800,7 +2958,7 @@
       </w:pPr>
     </w:pPrDefault>
   </w:docDefaults>
-  <w:latentStyles w:defLockedState="0" w:defUIPriority="99" w:defSemiHidden="0" w:defUnhideWhenUsed="0" w:defQFormat="0" w:count="380">
+  <w:latentStyles w:defLockedState="0" w:defUIPriority="99" w:defSemiHidden="0" w:defUnhideWhenUsed="0" w:defQFormat="0" w:count="371">
     <w:lsdException w:name="Normal" w:uiPriority="0" w:qFormat="1"/>
     <w:lsdException w:name="heading 1" w:uiPriority="9" w:qFormat="1"/>
     <w:lsdException w:name="heading 2" w:semiHidden="1" w:uiPriority="9" w:unhideWhenUsed="1" w:qFormat="1"/>
@@ -2246,7 +3404,6 @@
   <w:style w:type="character" w:default="1" w:styleId="DefaultParagraphFont">
     <w:name w:val="Default Paragraph Font"/>
     <w:uiPriority w:val="1"/>
-    <w:semiHidden/>
     <w:unhideWhenUsed/>
   </w:style>
   <w:style w:type="table" w:default="1" w:styleId="TableNormal">

</xml_diff>

<commit_message>
add sequence diagram material
</commit_message>
<xml_diff>
--- a/Doc/Usercasr-Specification-GiapLv.docx
+++ b/Doc/Usercasr-Specification-GiapLv.docx
@@ -13,20 +13,10 @@
         <w:t>school profile</w:t>
       </w:r>
       <w:r>
-        <w:t xml:space="preserve"> //NOTE</w:t>
-      </w:r>
-      <w:r>
-        <w:t>: @TUAN</w:t>
-      </w:r>
-      <w:r>
-        <w:t xml:space="preserve"> add real </w:t>
-      </w:r>
-      <w:r>
-        <w:t>following information</w:t>
-      </w:r>
-      <w:r>
-        <w:t>//</w:t>
-      </w:r>
+        <w:t xml:space="preserve"> </w:t>
+      </w:r>
+      <w:bookmarkStart w:id="0" w:name="_GoBack"/>
+      <w:bookmarkEnd w:id="0"/>
     </w:p>
     <w:p>
       <w:pPr>
@@ -62,7 +52,15 @@
         <w:t xml:space="preserve"> </w:t>
       </w:r>
       <w:r>
-        <w:t>in VnUni database system</w:t>
+        <w:t xml:space="preserve">in </w:t>
+      </w:r>
+      <w:proofErr w:type="spellStart"/>
+      <w:r>
+        <w:t>VnUni</w:t>
+      </w:r>
+      <w:proofErr w:type="spellEnd"/>
+      <w:r>
+        <w:t xml:space="preserve"> database system</w:t>
       </w:r>
       <w:r>
         <w:t>.</w:t>
@@ -410,20 +408,20 @@
         <w:pStyle w:val="Heading2"/>
       </w:pPr>
       <w:r>
+        <w:t>Special Requirements</w:t>
+      </w:r>
+    </w:p>
+    <w:p>
+      <w:r>
+        <w:t>None</w:t>
+      </w:r>
+    </w:p>
+    <w:p>
+      <w:pPr>
+        <w:pStyle w:val="Heading1"/>
+      </w:pPr>
+      <w:r>
         <w:lastRenderedPageBreak/>
-        <w:t>Special Requirements</w:t>
-      </w:r>
-    </w:p>
-    <w:p>
-      <w:r>
-        <w:t>None</w:t>
-      </w:r>
-    </w:p>
-    <w:p>
-      <w:pPr>
-        <w:pStyle w:val="Heading1"/>
-      </w:pPr>
-      <w:r>
         <w:t>M</w:t>
       </w:r>
       <w:r>
@@ -621,10 +619,7 @@
         <w:t xml:space="preserve">The administrator send the new account information to the person who sent the request. The information include: account nickname, account password, </w:t>
       </w:r>
       <w:r>
-        <w:t xml:space="preserve">account </w:t>
-      </w:r>
-      <w:r>
-        <w:t xml:space="preserve">privilege information, </w:t>
+        <w:t xml:space="preserve">account privilege information, </w:t>
       </w:r>
       <w:r>
         <w:t>etc.</w:t>
@@ -645,7 +640,15 @@
         <w:t xml:space="preserve">information </w:t>
       </w:r>
       <w:r>
-        <w:t>and using it to work with VnUni system with specific privilege</w:t>
+        <w:t xml:space="preserve">and using it to work with </w:t>
+      </w:r>
+      <w:proofErr w:type="spellStart"/>
+      <w:r>
+        <w:t>VnUni</w:t>
+      </w:r>
+      <w:proofErr w:type="spellEnd"/>
+      <w:r>
+        <w:t xml:space="preserve"> system with specific privilege</w:t>
       </w:r>
       <w:r>
         <w:t>s</w:t>
@@ -698,10 +701,7 @@
         </w:numPr>
       </w:pPr>
       <w:r>
-        <w:t xml:space="preserve">The administrator check the request and consider to </w:t>
-      </w:r>
-      <w:r>
-        <w:t>remove the account of the school.</w:t>
+        <w:t>The administrator check the request and consider to remove the account of the school.</w:t>
       </w:r>
     </w:p>
     <w:p>
@@ -713,13 +713,7 @@
         </w:numPr>
       </w:pPr>
       <w:r>
-        <w:t>The administrator selects “</w:t>
-      </w:r>
-      <w:r>
-        <w:t xml:space="preserve">Remove a </w:t>
-      </w:r>
-      <w:r>
-        <w:t>school account”.</w:t>
+        <w:t>The administrator selects “Remove a school account”.</w:t>
       </w:r>
     </w:p>
     <w:p>
@@ -793,10 +787,7 @@
         <w:t xml:space="preserve">The </w:t>
       </w:r>
       <w:r>
-        <w:t xml:space="preserve">administrator check the request </w:t>
-      </w:r>
-      <w:r>
-        <w:t>and consider to make a new school.</w:t>
+        <w:t>administrator check the request and consider to make a new school.</w:t>
       </w:r>
     </w:p>
     <w:p>
@@ -870,8 +861,13 @@
           <w:numId w:val="11"/>
         </w:numPr>
       </w:pPr>
-      <w:r>
-        <w:t>VnUni system founds that the school already has an account before.</w:t>
+      <w:proofErr w:type="spellStart"/>
+      <w:r>
+        <w:t>VnUni</w:t>
+      </w:r>
+      <w:proofErr w:type="spellEnd"/>
+      <w:r>
+        <w:t xml:space="preserve"> system founds that the school already has an account before.</w:t>
       </w:r>
     </w:p>
     <w:p>
@@ -883,30 +879,30 @@
         </w:numPr>
       </w:pPr>
       <w:r>
+        <w:t>The administrator send</w:t>
+      </w:r>
+      <w:r>
+        <w:t xml:space="preserve"> an email to notify </w:t>
+      </w:r>
+      <w:r>
+        <w:t xml:space="preserve">the person </w:t>
+      </w:r>
+      <w:r>
+        <w:t>sending</w:t>
+      </w:r>
+      <w:r>
+        <w:t xml:space="preserve"> the request</w:t>
+      </w:r>
+      <w:r>
+        <w:t xml:space="preserve"> that his school already has an account.</w:t>
+      </w:r>
+    </w:p>
+    <w:p>
+      <w:pPr>
+        <w:pStyle w:val="Heading2"/>
+      </w:pPr>
+      <w:r>
         <w:lastRenderedPageBreak/>
-        <w:t>The administrator send</w:t>
-      </w:r>
-      <w:r>
-        <w:t xml:space="preserve"> an email to notify </w:t>
-      </w:r>
-      <w:r>
-        <w:t xml:space="preserve">the person </w:t>
-      </w:r>
-      <w:r>
-        <w:t>sending</w:t>
-      </w:r>
-      <w:r>
-        <w:t xml:space="preserve"> the request</w:t>
-      </w:r>
-      <w:r>
-        <w:t xml:space="preserve"> that his school already has an account.</w:t>
-      </w:r>
-    </w:p>
-    <w:p>
-      <w:pPr>
-        <w:pStyle w:val="Heading2"/>
-      </w:pPr>
-      <w:r>
         <w:t>Associations</w:t>
       </w:r>
     </w:p>
@@ -1033,19 +1029,7 @@
     </w:p>
     <w:p>
       <w:r>
-        <w:t xml:space="preserve">This use case allows any users </w:t>
-      </w:r>
-      <w:r>
-        <w:t xml:space="preserve">to </w:t>
-      </w:r>
-      <w:r>
-        <w:t>see the information of a</w:t>
-      </w:r>
-      <w:r>
-        <w:t xml:space="preserve"> school.</w:t>
-      </w:r>
-      <w:r>
-        <w:t xml:space="preserve"> </w:t>
+        <w:t xml:space="preserve">This use case allows any users to see the information of a school. </w:t>
       </w:r>
       <w:r>
         <w:t xml:space="preserve">The information contains: </w:t>
@@ -1177,8 +1161,37 @@
         <w:pStyle w:val="Heading3"/>
       </w:pPr>
       <w:r>
+        <w:t>Associations to Other Use Cases</w:t>
+      </w:r>
+    </w:p>
+    <w:p>
+      <w:r>
+        <w:t>None.</w:t>
+      </w:r>
+    </w:p>
+    <w:p>
+      <w:pPr>
+        <w:pStyle w:val="Heading3"/>
+      </w:pPr>
+      <w:r>
         <w:lastRenderedPageBreak/>
-        <w:t>Associations to Other Use Cases</w:t>
+        <w:t>Associations from Other Use Cases</w:t>
+      </w:r>
+    </w:p>
+    <w:p>
+      <w:r>
+        <w:t>None</w:t>
+      </w:r>
+      <w:r>
+        <w:t>.</w:t>
+      </w:r>
+    </w:p>
+    <w:p>
+      <w:pPr>
+        <w:pStyle w:val="Heading2"/>
+      </w:pPr>
+      <w:r>
+        <w:t>Pre-Conditions</w:t>
       </w:r>
     </w:p>
     <w:p>
@@ -1188,10 +1201,10 @@
     </w:p>
     <w:p>
       <w:pPr>
-        <w:pStyle w:val="Heading3"/>
-      </w:pPr>
-      <w:r>
-        <w:t>Associations from Other Use Cases</w:t>
+        <w:pStyle w:val="Heading2"/>
+      </w:pPr>
+      <w:r>
+        <w:t>Special Requirements</w:t>
       </w:r>
     </w:p>
     <w:p>
@@ -1204,64 +1217,23 @@
     </w:p>
     <w:p>
       <w:pPr>
+        <w:pStyle w:val="Heading1"/>
+      </w:pPr>
+      <w:r>
+        <w:t>Use rating system</w:t>
+      </w:r>
+    </w:p>
+    <w:p>
+      <w:pPr>
         <w:pStyle w:val="Heading2"/>
       </w:pPr>
       <w:r>
-        <w:t>Pre-Conditions</w:t>
-      </w:r>
-    </w:p>
-    <w:p>
-      <w:r>
-        <w:t>None.</w:t>
-      </w:r>
-    </w:p>
-    <w:p>
-      <w:pPr>
-        <w:pStyle w:val="Heading2"/>
-      </w:pPr>
-      <w:r>
-        <w:t>Special Requirements</w:t>
-      </w:r>
-    </w:p>
-    <w:p>
-      <w:r>
-        <w:t>None</w:t>
-      </w:r>
-      <w:r>
-        <w:t>.</w:t>
-      </w:r>
-    </w:p>
-    <w:p>
-      <w:pPr>
-        <w:pStyle w:val="Heading1"/>
-      </w:pPr>
-      <w:r>
-        <w:t>Use rating system</w:t>
-      </w:r>
-    </w:p>
-    <w:p>
-      <w:pPr>
-        <w:pStyle w:val="Heading2"/>
-      </w:pPr>
-      <w:r>
         <w:t>Brief Description</w:t>
       </w:r>
     </w:p>
     <w:p>
       <w:r>
-        <w:t xml:space="preserve">This use case allows the </w:t>
-      </w:r>
-      <w:r>
-        <w:t>logged users</w:t>
-      </w:r>
-      <w:r>
-        <w:t xml:space="preserve"> </w:t>
-      </w:r>
-      <w:r>
-        <w:t>using rating system to rate a specific</w:t>
-      </w:r>
-      <w:r>
-        <w:t xml:space="preserve"> school.</w:t>
+        <w:t>This use case allows the logged users using rating system to rate a specific school.</w:t>
       </w:r>
     </w:p>
     <w:p>
@@ -1292,10 +1264,7 @@
         </w:numPr>
       </w:pPr>
       <w:r>
-        <w:t xml:space="preserve">The logged user </w:t>
-      </w:r>
-      <w:r>
-        <w:t>apply the search or filter system to find schools that appropriate with him.</w:t>
+        <w:t>The logged user apply the search or filter system to find schools that appropriate with him.</w:t>
       </w:r>
     </w:p>
     <w:p>
@@ -1315,10 +1284,7 @@
         <w:pStyle w:val="Heading3"/>
       </w:pPr>
       <w:r>
-        <w:t xml:space="preserve">Using rating system in </w:t>
-      </w:r>
-      <w:r>
-        <w:t>school information web page</w:t>
+        <w:t>Using rating system in school information web page</w:t>
       </w:r>
     </w:p>
     <w:p>
@@ -1330,13 +1296,7 @@
         </w:numPr>
       </w:pPr>
       <w:r>
-        <w:t xml:space="preserve">The </w:t>
-      </w:r>
-      <w:r>
-        <w:t xml:space="preserve">logged </w:t>
-      </w:r>
-      <w:r>
-        <w:t>user apply the search or filter system to find schools that appropriate with him.</w:t>
+        <w:t>The logged user apply the search or filter system to find schools that appropriate with him.</w:t>
       </w:r>
     </w:p>
     <w:p>
@@ -1348,13 +1308,7 @@
         </w:numPr>
       </w:pPr>
       <w:r>
-        <w:t xml:space="preserve">The </w:t>
-      </w:r>
-      <w:r>
-        <w:t xml:space="preserve">logged </w:t>
-      </w:r>
-      <w:r>
-        <w:t>user select the desire school that appears from the result list.</w:t>
+        <w:t>The logged user select the desire school that appears from the result list.</w:t>
       </w:r>
     </w:p>
     <w:p>
@@ -1366,13 +1320,7 @@
         </w:numPr>
       </w:pPr>
       <w:r>
-        <w:t>The page viewing information of the school appears and the</w:t>
-      </w:r>
-      <w:r>
-        <w:t xml:space="preserve"> logged</w:t>
-      </w:r>
-      <w:r>
-        <w:t xml:space="preserve"> user start discovering school information.</w:t>
+        <w:t>The page viewing information of the school appears and the logged user start discovering school information.</w:t>
       </w:r>
     </w:p>
     <w:p>
@@ -1469,29 +1417,29 @@
         <w:pStyle w:val="Heading2"/>
       </w:pPr>
       <w:r>
+        <w:t>Pre-Conditions</w:t>
+      </w:r>
+    </w:p>
+    <w:p>
+      <w:r>
+        <w:t>Before th</w:t>
+      </w:r>
+      <w:r>
+        <w:t xml:space="preserve">is use case begins the </w:t>
+      </w:r>
+      <w:r>
+        <w:t>user</w:t>
+      </w:r>
+      <w:r>
+        <w:t xml:space="preserve"> has logged onto the system.</w:t>
+      </w:r>
+    </w:p>
+    <w:p>
+      <w:pPr>
+        <w:pStyle w:val="Heading2"/>
+      </w:pPr>
+      <w:r>
         <w:lastRenderedPageBreak/>
-        <w:t>Pre-Conditions</w:t>
-      </w:r>
-    </w:p>
-    <w:p>
-      <w:r>
-        <w:t>Before th</w:t>
-      </w:r>
-      <w:r>
-        <w:t xml:space="preserve">is use case begins the </w:t>
-      </w:r>
-      <w:r>
-        <w:t>user</w:t>
-      </w:r>
-      <w:r>
-        <w:t xml:space="preserve"> has logged onto the system.</w:t>
-      </w:r>
-    </w:p>
-    <w:p>
-      <w:pPr>
-        <w:pStyle w:val="Heading2"/>
-      </w:pPr>
-      <w:r>
         <w:t>Special Requirements</w:t>
       </w:r>
     </w:p>
@@ -1499,8 +1447,6 @@
       <w:r>
         <w:t>None</w:t>
       </w:r>
-      <w:bookmarkStart w:id="0" w:name="_GoBack"/>
-      <w:bookmarkEnd w:id="0"/>
     </w:p>
     <w:sectPr>
       <w:pgSz w:w="12240" w:h="15840"/>
@@ -3404,6 +3350,7 @@
   <w:style w:type="character" w:default="1" w:styleId="DefaultParagraphFont">
     <w:name w:val="Default Paragraph Font"/>
     <w:uiPriority w:val="1"/>
+    <w:semiHidden/>
     <w:unhideWhenUsed/>
   </w:style>
   <w:style w:type="table" w:default="1" w:styleId="TableNormal">

</xml_diff>